<commit_message>
ConsultaBD.jar, Si cayó primario durante update pedir nuevo
</commit_message>
<xml_diff>
--- a/TP-Final.docx
+++ b/TP-Final.docx
@@ -3465,7 +3465,33 @@
         <w:rPr>
           <w:lang w:val="es-AR"/>
         </w:rPr>
-        <w:t xml:space="preserve"> que tengan el ID JSON enviado por el peer y estén disponibles (sin carga máxima). De esta lista, elige 25 </w:t>
+        <w:t xml:space="preserve"> que tengan el ID JSON enviado por el peer y estén disponibles (sin carga máxima). La lista </w:t>
+      </w:r>
+      <w:r>
+        <w:rPr>
+          <w:lang w:val="es-AR"/>
+        </w:rPr>
+        <w:t>obtenida</w:t>
+      </w:r>
+      <w:r>
+        <w:rPr>
+          <w:lang w:val="es-AR"/>
+        </w:rPr>
+        <w:t xml:space="preserve"> corresponde al </w:t>
+      </w:r>
+      <w:proofErr w:type="spellStart"/>
+      <w:r>
+        <w:rPr>
+          <w:lang w:val="es-AR"/>
+        </w:rPr>
+        <w:t>swarm</w:t>
+      </w:r>
+      <w:proofErr w:type="spellEnd"/>
+      <w:r>
+        <w:rPr>
+          <w:lang w:val="es-AR"/>
+        </w:rPr>
+        <w:t xml:space="preserve">, a partir del cual el peer obtendrá el archivo deseado descargándolo de múltiples </w:t>
       </w:r>
       <w:proofErr w:type="spellStart"/>
       <w:r>
@@ -3479,7 +3505,406 @@
         <w:rPr>
           <w:lang w:val="es-AR"/>
         </w:rPr>
-        <w:t xml:space="preserve"> al azar. Si no se eligió un </w:t>
+        <w:t xml:space="preserve">. </w:t>
+      </w:r>
+    </w:p>
+    <w:p>
+      <w:pPr>
+        <w:rPr>
+          <w:lang w:val="es-AR"/>
+        </w:rPr>
+      </w:pPr>
+    </w:p>
+    <w:p>
+      <w:pPr>
+        <w:rPr>
+          <w:lang w:val="es-AR"/>
+        </w:rPr>
+      </w:pPr>
+      <w:r>
+        <w:rPr>
+          <w:lang w:val="es-AR"/>
+        </w:rPr>
+        <w:t xml:space="preserve">Una vez obtenido el </w:t>
+      </w:r>
+      <w:proofErr w:type="spellStart"/>
+      <w:r>
+        <w:rPr>
+          <w:lang w:val="es-AR"/>
+        </w:rPr>
+        <w:t>swarm</w:t>
+      </w:r>
+      <w:proofErr w:type="spellEnd"/>
+      <w:r>
+        <w:rPr>
+          <w:lang w:val="es-AR"/>
+        </w:rPr>
+        <w:t>, s</w:t>
+      </w:r>
+      <w:r>
+        <w:rPr>
+          <w:lang w:val="es-AR"/>
+        </w:rPr>
+        <w:t xml:space="preserve">e crea un </w:t>
+      </w:r>
+      <w:r>
+        <w:rPr>
+          <w:lang w:val="es-AR"/>
+        </w:rPr>
+        <w:t>“</w:t>
+      </w:r>
+      <w:proofErr w:type="spellStart"/>
+      <w:r>
+        <w:rPr>
+          <w:lang w:val="es-AR"/>
+        </w:rPr>
+        <w:t>ThreadCliente</w:t>
+      </w:r>
+      <w:proofErr w:type="spellEnd"/>
+      <w:r>
+        <w:rPr>
+          <w:lang w:val="es-AR"/>
+        </w:rPr>
+        <w:t>”</w:t>
+      </w:r>
+      <w:r>
+        <w:rPr>
+          <w:lang w:val="es-AR"/>
+        </w:rPr>
+        <w:t xml:space="preserve"> </w:t>
+      </w:r>
+      <w:r>
+        <w:rPr>
+          <w:lang w:val="es-AR"/>
+        </w:rPr>
+        <w:t>que se encargará de la descarga del archivo.</w:t>
+      </w:r>
+    </w:p>
+    <w:p>
+      <w:pPr>
+        <w:rPr>
+          <w:lang w:val="es-AR"/>
+        </w:rPr>
+      </w:pPr>
+      <w:r>
+        <w:rPr>
+          <w:lang w:val="es-AR"/>
+        </w:rPr>
+        <w:t xml:space="preserve">La clase </w:t>
+      </w:r>
+      <w:r>
+        <w:rPr>
+          <w:lang w:val="es-AR"/>
+        </w:rPr>
+        <w:t>“</w:t>
+      </w:r>
+      <w:proofErr w:type="spellStart"/>
+      <w:r>
+        <w:rPr>
+          <w:lang w:val="es-AR"/>
+        </w:rPr>
+        <w:t>ThreadCliente</w:t>
+      </w:r>
+      <w:proofErr w:type="spellEnd"/>
+      <w:r>
+        <w:rPr>
+          <w:lang w:val="es-AR"/>
+        </w:rPr>
+        <w:t>”</w:t>
+      </w:r>
+      <w:r>
+        <w:rPr>
+          <w:lang w:val="es-AR"/>
+        </w:rPr>
+        <w:t xml:space="preserve"> comienza leyendo el archivo JSON de partes y carga una lista con las partes pendientes a descargar. Luego, </w:t>
+      </w:r>
+      <w:r>
+        <w:rPr>
+          <w:lang w:val="es-AR"/>
+        </w:rPr>
+        <w:t>pregunta por medio de un objeto de la clase “</w:t>
+      </w:r>
+      <w:proofErr w:type="spellStart"/>
+      <w:r>
+        <w:rPr>
+          <w:lang w:val="es-AR"/>
+        </w:rPr>
+        <w:t>PartesDisponibles</w:t>
+      </w:r>
+      <w:proofErr w:type="spellEnd"/>
+      <w:r>
+        <w:rPr>
+          <w:lang w:val="es-AR"/>
+        </w:rPr>
+        <w:t>”</w:t>
+      </w:r>
+      <w:r>
+        <w:rPr>
+          <w:lang w:val="es-AR"/>
+        </w:rPr>
+        <w:t xml:space="preserve"> el porcentaje </w:t>
+      </w:r>
+      <w:r>
+        <w:rPr>
+          <w:lang w:val="es-AR"/>
+        </w:rPr>
+        <w:t xml:space="preserve">del </w:t>
+      </w:r>
+      <w:r>
+        <w:rPr>
+          <w:lang w:val="es-AR"/>
+        </w:rPr>
+        <w:t xml:space="preserve">que dispone el </w:t>
+      </w:r>
+      <w:proofErr w:type="spellStart"/>
+      <w:r>
+        <w:rPr>
+          <w:lang w:val="es-AR"/>
+        </w:rPr>
+        <w:t>swarm</w:t>
+      </w:r>
+      <w:proofErr w:type="spellEnd"/>
+      <w:r>
+        <w:rPr>
+          <w:lang w:val="es-AR"/>
+        </w:rPr>
+        <w:t xml:space="preserve"> del archivo a descargar.</w:t>
+      </w:r>
+    </w:p>
+    <w:p>
+      <w:pPr>
+        <w:rPr>
+          <w:lang w:val="es-AR"/>
+        </w:rPr>
+      </w:pPr>
+    </w:p>
+    <w:p>
+      <w:pPr>
+        <w:rPr>
+          <w:lang w:val="es-AR"/>
+        </w:rPr>
+      </w:pPr>
+      <w:r>
+        <w:rPr>
+          <w:lang w:val="es-AR"/>
+        </w:rPr>
+        <w:t xml:space="preserve">Una vez obtenido el </w:t>
+      </w:r>
+      <w:proofErr w:type="spellStart"/>
+      <w:r>
+        <w:rPr>
+          <w:lang w:val="es-AR"/>
+        </w:rPr>
+        <w:t>swarm</w:t>
+      </w:r>
+      <w:proofErr w:type="spellEnd"/>
+      <w:r>
+        <w:rPr>
+          <w:lang w:val="es-AR"/>
+        </w:rPr>
+        <w:t xml:space="preserve"> y conociendo que partes faltan descargar, el </w:t>
+      </w:r>
+      <w:r>
+        <w:rPr>
+          <w:lang w:val="es-AR"/>
+        </w:rPr>
+        <w:t>“</w:t>
+      </w:r>
+      <w:proofErr w:type="spellStart"/>
+      <w:r>
+        <w:rPr>
+          <w:lang w:val="es-AR"/>
+        </w:rPr>
+        <w:t>ThreadCliente</w:t>
+      </w:r>
+      <w:proofErr w:type="spellEnd"/>
+      <w:r>
+        <w:rPr>
+          <w:lang w:val="es-AR"/>
+        </w:rPr>
+        <w:t>”</w:t>
+      </w:r>
+      <w:r>
+        <w:rPr>
+          <w:lang w:val="es-AR"/>
+        </w:rPr>
+        <w:t xml:space="preserve"> intenta conectarse a </w:t>
+      </w:r>
+      <w:proofErr w:type="spellStart"/>
+      <w:r>
+        <w:rPr>
+          <w:lang w:val="es-AR"/>
+        </w:rPr>
+        <w:t>peers</w:t>
+      </w:r>
+      <w:proofErr w:type="spellEnd"/>
+      <w:r>
+        <w:rPr>
+          <w:lang w:val="es-AR"/>
+        </w:rPr>
+        <w:t xml:space="preserve"> pertenecientes al </w:t>
+      </w:r>
+      <w:proofErr w:type="spellStart"/>
+      <w:r>
+        <w:rPr>
+          <w:lang w:val="es-AR"/>
+        </w:rPr>
+        <w:t>swarm</w:t>
+      </w:r>
+      <w:proofErr w:type="spellEnd"/>
+      <w:r>
+        <w:rPr>
+          <w:lang w:val="es-AR"/>
+        </w:rPr>
+        <w:t xml:space="preserve">. Pregunta por la lista de partes disponibles del peer al que se conectó (para saber que partes puede pedirles). Si falla la comunicación, se retira al peer de la lista de </w:t>
+      </w:r>
+      <w:proofErr w:type="spellStart"/>
+      <w:r>
+        <w:rPr>
+          <w:lang w:val="es-AR"/>
+        </w:rPr>
+        <w:t>peers</w:t>
+      </w:r>
+      <w:proofErr w:type="spellEnd"/>
+      <w:r>
+        <w:rPr>
+          <w:lang w:val="es-AR"/>
+        </w:rPr>
+        <w:t xml:space="preserve"> disponibles y se consulta a otro. Caso contrario, también se retira al peer de la lista de </w:t>
+      </w:r>
+      <w:proofErr w:type="spellStart"/>
+      <w:r>
+        <w:rPr>
+          <w:lang w:val="es-AR"/>
+        </w:rPr>
+        <w:t>peers</w:t>
+      </w:r>
+      <w:proofErr w:type="spellEnd"/>
+      <w:r>
+        <w:rPr>
+          <w:lang w:val="es-AR"/>
+        </w:rPr>
+        <w:t xml:space="preserve"> disponibles (para evitar que todos los </w:t>
+      </w:r>
+      <w:r>
+        <w:rPr>
+          <w:lang w:val="es-AR"/>
+        </w:rPr>
+        <w:t>“</w:t>
+      </w:r>
+      <w:proofErr w:type="spellStart"/>
+      <w:r>
+        <w:rPr>
+          <w:lang w:val="es-AR"/>
+        </w:rPr>
+        <w:t>ThreadLeecher</w:t>
+      </w:r>
+      <w:proofErr w:type="spellEnd"/>
+      <w:r>
+        <w:rPr>
+          <w:lang w:val="es-AR"/>
+        </w:rPr>
+        <w:t>”</w:t>
+      </w:r>
+      <w:r>
+        <w:rPr>
+          <w:lang w:val="es-AR"/>
+        </w:rPr>
+        <w:t xml:space="preserve"> consulten un mismo peer, aprovechando el </w:t>
+      </w:r>
+      <w:proofErr w:type="spellStart"/>
+      <w:r>
+        <w:rPr>
+          <w:lang w:val="es-AR"/>
+        </w:rPr>
+        <w:t>swarm</w:t>
+      </w:r>
+      <w:proofErr w:type="spellEnd"/>
+      <w:r>
+        <w:rPr>
+          <w:lang w:val="es-AR"/>
+        </w:rPr>
+        <w:t>). El peer con que se establece conexión sube el número de conexiones entrantes.</w:t>
+      </w:r>
+    </w:p>
+    <w:p>
+      <w:pPr>
+        <w:rPr>
+          <w:lang w:val="es-AR"/>
+        </w:rPr>
+      </w:pPr>
+    </w:p>
+    <w:p>
+      <w:pPr>
+        <w:rPr>
+          <w:lang w:val="es-AR"/>
+        </w:rPr>
+      </w:pPr>
+      <w:r>
+        <w:rPr>
+          <w:lang w:val="es-AR"/>
+        </w:rPr>
+        <w:t xml:space="preserve">Por cada peer al que logra conectarse (máximo 3), inicia 1 nuevo </w:t>
+      </w:r>
+      <w:proofErr w:type="spellStart"/>
+      <w:r>
+        <w:rPr>
+          <w:lang w:val="es-AR"/>
+        </w:rPr>
+        <w:t>Thread</w:t>
+      </w:r>
+      <w:proofErr w:type="spellEnd"/>
+      <w:r>
+        <w:rPr>
+          <w:lang w:val="es-AR"/>
+        </w:rPr>
+        <w:t xml:space="preserve"> de la clase </w:t>
+      </w:r>
+      <w:r>
+        <w:rPr>
+          <w:lang w:val="es-AR"/>
+        </w:rPr>
+        <w:t>“</w:t>
+      </w:r>
+      <w:proofErr w:type="spellStart"/>
+      <w:r>
+        <w:rPr>
+          <w:lang w:val="es-AR"/>
+        </w:rPr>
+        <w:t>ThreadLeecher</w:t>
+      </w:r>
+      <w:proofErr w:type="spellEnd"/>
+      <w:r>
+        <w:rPr>
+          <w:lang w:val="es-AR"/>
+        </w:rPr>
+        <w:t>”</w:t>
+      </w:r>
+      <w:r>
+        <w:rPr>
+          <w:lang w:val="es-AR"/>
+        </w:rPr>
+        <w:t>, los cuales descargarán las partes pendientes que posee el peer.</w:t>
+      </w:r>
+    </w:p>
+    <w:p>
+      <w:pPr>
+        <w:rPr>
+          <w:lang w:val="es-AR"/>
+        </w:rPr>
+      </w:pPr>
+    </w:p>
+    <w:p>
+      <w:pPr>
+        <w:rPr>
+          <w:lang w:val="es-AR"/>
+        </w:rPr>
+      </w:pPr>
+      <w:r>
+        <w:rPr>
+          <w:lang w:val="es-AR"/>
+        </w:rPr>
+        <w:t xml:space="preserve">Por cada parte que necesite nuestro peer y el peer </w:t>
       </w:r>
       <w:proofErr w:type="spellStart"/>
       <w:r>
@@ -3493,21 +3918,133 @@
         <w:rPr>
           <w:lang w:val="es-AR"/>
         </w:rPr>
-        <w:t xml:space="preserve"> entre esos 25, se busca específicamente un </w:t>
-      </w:r>
-      <w:proofErr w:type="spellStart"/>
-      <w:r>
-        <w:rPr>
-          <w:lang w:val="es-AR"/>
-        </w:rPr>
-        <w:t>seed</w:t>
-      </w:r>
-      <w:proofErr w:type="spellEnd"/>
-      <w:r>
-        <w:rPr>
-          <w:lang w:val="es-AR"/>
-        </w:rPr>
-        <w:t xml:space="preserve">, asegurando entregar un </w:t>
+        <w:t xml:space="preserve"> posea, será solicitada al mismo y descargada. Al terminar la descarga de la parte, se retira esta de la lista de partes pendientes y se actualiza el JSON de partes pendientes. </w:t>
+      </w:r>
+    </w:p>
+    <w:p>
+      <w:pPr>
+        <w:rPr>
+          <w:lang w:val="es-AR"/>
+        </w:rPr>
+      </w:pPr>
+    </w:p>
+    <w:p>
+      <w:pPr>
+        <w:rPr>
+          <w:lang w:val="es-AR"/>
+        </w:rPr>
+      </w:pPr>
+      <w:r>
+        <w:rPr>
+          <w:lang w:val="es-AR"/>
+        </w:rPr>
+        <w:t xml:space="preserve">Cuando el peer no tenga más partes para ofrecernos, se envía un mensaje al peer indicando el cierre de la conexión, bajando así su número de conexiones entrantes, y termina la ejecución del </w:t>
+      </w:r>
+      <w:r>
+        <w:rPr>
+          <w:lang w:val="es-AR"/>
+        </w:rPr>
+        <w:t>“</w:t>
+      </w:r>
+      <w:proofErr w:type="spellStart"/>
+      <w:r>
+        <w:rPr>
+          <w:lang w:val="es-AR"/>
+        </w:rPr>
+        <w:t>ThreadLeecher</w:t>
+      </w:r>
+      <w:proofErr w:type="spellEnd"/>
+      <w:r>
+        <w:rPr>
+          <w:lang w:val="es-AR"/>
+        </w:rPr>
+        <w:t>”</w:t>
+      </w:r>
+      <w:r>
+        <w:rPr>
+          <w:lang w:val="es-AR"/>
+        </w:rPr>
+        <w:t xml:space="preserve">. De haber más partes faltantes, el </w:t>
+      </w:r>
+      <w:r>
+        <w:rPr>
+          <w:lang w:val="es-AR"/>
+        </w:rPr>
+        <w:t>“</w:t>
+      </w:r>
+      <w:proofErr w:type="spellStart"/>
+      <w:r>
+        <w:rPr>
+          <w:lang w:val="es-AR"/>
+        </w:rPr>
+        <w:t>ThreadCliente</w:t>
+      </w:r>
+      <w:proofErr w:type="spellEnd"/>
+      <w:r>
+        <w:rPr>
+          <w:lang w:val="es-AR"/>
+        </w:rPr>
+        <w:t>”</w:t>
+      </w:r>
+      <w:r>
+        <w:rPr>
+          <w:lang w:val="es-AR"/>
+        </w:rPr>
+        <w:t xml:space="preserve"> busca un nuevo peer en la lista de </w:t>
+      </w:r>
+      <w:proofErr w:type="spellStart"/>
+      <w:r>
+        <w:rPr>
+          <w:lang w:val="es-AR"/>
+        </w:rPr>
+        <w:t>peers</w:t>
+      </w:r>
+      <w:proofErr w:type="spellEnd"/>
+      <w:r>
+        <w:rPr>
+          <w:lang w:val="es-AR"/>
+        </w:rPr>
+        <w:t xml:space="preserve"> disponibles e inicia un nuevo </w:t>
+      </w:r>
+      <w:r>
+        <w:rPr>
+          <w:lang w:val="es-AR"/>
+        </w:rPr>
+        <w:t>“</w:t>
+      </w:r>
+      <w:proofErr w:type="spellStart"/>
+      <w:r>
+        <w:rPr>
+          <w:lang w:val="es-AR"/>
+        </w:rPr>
+        <w:t>ThreadLeecher</w:t>
+      </w:r>
+      <w:proofErr w:type="spellEnd"/>
+      <w:r>
+        <w:rPr>
+          <w:lang w:val="es-AR"/>
+        </w:rPr>
+        <w:t>”</w:t>
+      </w:r>
+      <w:r>
+        <w:rPr>
+          <w:lang w:val="es-AR"/>
+        </w:rPr>
+        <w:t xml:space="preserve">. Si la lista de </w:t>
+      </w:r>
+      <w:proofErr w:type="spellStart"/>
+      <w:r>
+        <w:rPr>
+          <w:lang w:val="es-AR"/>
+        </w:rPr>
+        <w:t>peers</w:t>
+      </w:r>
+      <w:proofErr w:type="spellEnd"/>
+      <w:r>
+        <w:rPr>
+          <w:lang w:val="es-AR"/>
+        </w:rPr>
+        <w:t xml:space="preserve"> disponibles se vacía, esta se renueva con el </w:t>
       </w:r>
       <w:proofErr w:type="spellStart"/>
       <w:r>
@@ -3521,34 +4058,7 @@
         <w:rPr>
           <w:lang w:val="es-AR"/>
         </w:rPr>
-        <w:t xml:space="preserve"> que disponga del 100% del archivo.</w:t>
-      </w:r>
-    </w:p>
-    <w:p>
-      <w:pPr>
-        <w:rPr>
-          <w:lang w:val="es-AR"/>
-        </w:rPr>
-      </w:pPr>
-      <w:r>
-        <w:rPr>
-          <w:lang w:val="es-AR"/>
-        </w:rPr>
-        <w:t xml:space="preserve">En caso de no conseguir un </w:t>
-      </w:r>
-      <w:proofErr w:type="spellStart"/>
-      <w:r>
-        <w:rPr>
-          <w:lang w:val="es-AR"/>
-        </w:rPr>
-        <w:t>seed</w:t>
-      </w:r>
-      <w:proofErr w:type="spellEnd"/>
-      <w:r>
-        <w:rPr>
-          <w:lang w:val="es-AR"/>
-        </w:rPr>
-        <w:t xml:space="preserve">, o no llegar a 25 </w:t>
+        <w:t xml:space="preserve"> antes pedido. Esto permite que, con la constante renovación de la lista de </w:t>
       </w:r>
       <w:proofErr w:type="spellStart"/>
       <w:r>
@@ -3562,7 +4072,105 @@
         <w:rPr>
           <w:lang w:val="es-AR"/>
         </w:rPr>
-        <w:t xml:space="preserve">, el </w:t>
+        <w:t xml:space="preserve"> disponibles, los </w:t>
+      </w:r>
+      <w:r>
+        <w:rPr>
+          <w:lang w:val="es-AR"/>
+        </w:rPr>
+        <w:t>“</w:t>
+      </w:r>
+      <w:proofErr w:type="spellStart"/>
+      <w:r>
+        <w:rPr>
+          <w:lang w:val="es-AR"/>
+        </w:rPr>
+        <w:t>ThreadLeecher</w:t>
+      </w:r>
+      <w:proofErr w:type="spellEnd"/>
+      <w:r>
+        <w:rPr>
+          <w:lang w:val="es-AR"/>
+        </w:rPr>
+        <w:t>”</w:t>
+      </w:r>
+      <w:r>
+        <w:rPr>
+          <w:lang w:val="es-AR"/>
+        </w:rPr>
+        <w:t xml:space="preserve"> se puedan conectar a un mismo peer al mismo tiempo (siendo este peer potencialmente uno con mayor cantidad de partes), logrando no perder tanta velocidad de descarga al llegar al final de esta cuando falten menos partes.</w:t>
+      </w:r>
+    </w:p>
+    <w:p>
+      <w:pPr>
+        <w:rPr>
+          <w:lang w:val="es-AR"/>
+        </w:rPr>
+      </w:pPr>
+    </w:p>
+    <w:p>
+      <w:pPr>
+        <w:rPr>
+          <w:lang w:val="es-AR"/>
+        </w:rPr>
+      </w:pPr>
+      <w:r>
+        <w:rPr>
+          <w:lang w:val="es-AR"/>
+        </w:rPr>
+        <w:t xml:space="preserve">El </w:t>
+      </w:r>
+      <w:r>
+        <w:rPr>
+          <w:lang w:val="es-AR"/>
+        </w:rPr>
+        <w:t>objeto “</w:t>
+      </w:r>
+      <w:proofErr w:type="spellStart"/>
+      <w:r>
+        <w:rPr>
+          <w:lang w:val="es-AR"/>
+        </w:rPr>
+        <w:t>PartesDisponibles</w:t>
+      </w:r>
+      <w:proofErr w:type="spellEnd"/>
+      <w:r>
+        <w:rPr>
+          <w:lang w:val="es-AR"/>
+        </w:rPr>
+        <w:t>”</w:t>
+      </w:r>
+      <w:r>
+        <w:rPr>
+          <w:lang w:val="es-AR"/>
+        </w:rPr>
+        <w:t xml:space="preserve"> puede volver a ser llamado en cualquier momento de la descarga por el </w:t>
+      </w:r>
+      <w:r>
+        <w:rPr>
+          <w:lang w:val="es-AR"/>
+        </w:rPr>
+        <w:t>“</w:t>
+      </w:r>
+      <w:proofErr w:type="spellStart"/>
+      <w:r>
+        <w:rPr>
+          <w:lang w:val="es-AR"/>
+        </w:rPr>
+        <w:t>ThreadCliente</w:t>
+      </w:r>
+      <w:proofErr w:type="spellEnd"/>
+      <w:r>
+        <w:rPr>
+          <w:lang w:val="es-AR"/>
+        </w:rPr>
+        <w:t>”</w:t>
+      </w:r>
+      <w:r>
+        <w:rPr>
+          <w:lang w:val="es-AR"/>
+        </w:rPr>
+        <w:t xml:space="preserve"> en caso de que el </w:t>
       </w:r>
       <w:proofErr w:type="spellStart"/>
       <w:r>
@@ -3576,20 +4184,27 @@
         <w:rPr>
           <w:lang w:val="es-AR"/>
         </w:rPr>
-        <w:t xml:space="preserve"> se envía igualmente.</w:t>
-      </w:r>
-    </w:p>
-    <w:p>
-      <w:pPr>
-        <w:rPr>
-          <w:lang w:val="es-AR"/>
-        </w:rPr>
-      </w:pPr>
-      <w:r>
-        <w:rPr>
-          <w:lang w:val="es-AR"/>
-        </w:rPr>
-        <w:t xml:space="preserve">La lista final corresponde al </w:t>
+        <w:t xml:space="preserve"> de </w:t>
+      </w:r>
+      <w:proofErr w:type="spellStart"/>
+      <w:r>
+        <w:rPr>
+          <w:lang w:val="es-AR"/>
+        </w:rPr>
+        <w:t>peers</w:t>
+      </w:r>
+      <w:proofErr w:type="spellEnd"/>
+      <w:r>
+        <w:rPr>
+          <w:lang w:val="es-AR"/>
+        </w:rPr>
+        <w:t xml:space="preserve"> disponibles se vacíe</w:t>
+      </w:r>
+      <w:r>
+        <w:rPr>
+          <w:lang w:val="es-AR"/>
+        </w:rPr>
+        <w:t xml:space="preserve">, pidiendo un nuevo </w:t>
       </w:r>
       <w:proofErr w:type="spellStart"/>
       <w:r>
@@ -3603,610 +4218,27 @@
         <w:rPr>
           <w:lang w:val="es-AR"/>
         </w:rPr>
-        <w:t xml:space="preserve">, a partir del cual el peer obtendrá el archivo deseado descargándolo de múltiples </w:t>
-      </w:r>
-      <w:proofErr w:type="spellStart"/>
-      <w:r>
-        <w:rPr>
-          <w:lang w:val="es-AR"/>
-        </w:rPr>
-        <w:t>peers</w:t>
-      </w:r>
-      <w:proofErr w:type="spellEnd"/>
-      <w:r>
-        <w:rPr>
-          <w:lang w:val="es-AR"/>
-        </w:rPr>
-        <w:t xml:space="preserve">. </w:t>
-      </w:r>
-    </w:p>
-    <w:p>
-      <w:pPr>
-        <w:rPr>
-          <w:lang w:val="es-AR"/>
-        </w:rPr>
-      </w:pPr>
-    </w:p>
-    <w:p>
-      <w:pPr>
-        <w:rPr>
-          <w:lang w:val="es-AR"/>
-        </w:rPr>
-      </w:pPr>
-      <w:r>
-        <w:rPr>
-          <w:lang w:val="es-AR"/>
-        </w:rPr>
-        <w:t xml:space="preserve">Dicho </w:t>
-      </w:r>
-      <w:proofErr w:type="spellStart"/>
-      <w:r>
-        <w:rPr>
-          <w:lang w:val="es-AR"/>
-        </w:rPr>
-        <w:t>swarm</w:t>
-      </w:r>
-      <w:proofErr w:type="spellEnd"/>
-      <w:r>
-        <w:rPr>
-          <w:lang w:val="es-AR"/>
-        </w:rPr>
-        <w:t xml:space="preserve"> es obtenido por medio de un </w:t>
-      </w:r>
-      <w:proofErr w:type="spellStart"/>
-      <w:r>
-        <w:rPr>
-          <w:lang w:val="es-AR"/>
-        </w:rPr>
-        <w:t>Thread</w:t>
-      </w:r>
-      <w:proofErr w:type="spellEnd"/>
-      <w:r>
-        <w:rPr>
-          <w:lang w:val="es-AR"/>
-        </w:rPr>
-        <w:t xml:space="preserve"> de la clase </w:t>
-      </w:r>
-      <w:proofErr w:type="spellStart"/>
-      <w:r>
-        <w:rPr>
-          <w:lang w:val="es-AR"/>
-        </w:rPr>
-        <w:t>ThreadCliente</w:t>
-      </w:r>
-      <w:proofErr w:type="spellEnd"/>
-      <w:r>
-        <w:rPr>
-          <w:lang w:val="es-AR"/>
-        </w:rPr>
-        <w:t xml:space="preserve">, encargado de llevar a cabo la descarga del archivo. Se crea un </w:t>
-      </w:r>
-      <w:proofErr w:type="spellStart"/>
-      <w:r>
-        <w:rPr>
-          <w:lang w:val="es-AR"/>
-        </w:rPr>
-        <w:t>ThreadCliente</w:t>
-      </w:r>
-      <w:proofErr w:type="spellEnd"/>
-      <w:r>
-        <w:rPr>
-          <w:lang w:val="es-AR"/>
-        </w:rPr>
-        <w:t xml:space="preserve"> por cada archivo a descargar.</w:t>
-      </w:r>
-    </w:p>
-    <w:p>
-      <w:pPr>
-        <w:rPr>
-          <w:lang w:val="es-AR"/>
-        </w:rPr>
-      </w:pPr>
-    </w:p>
-    <w:p>
-      <w:pPr>
-        <w:rPr>
-          <w:lang w:val="es-AR"/>
-        </w:rPr>
-      </w:pPr>
-      <w:r>
-        <w:rPr>
-          <w:lang w:val="es-AR"/>
-        </w:rPr>
-        <w:t xml:space="preserve">La clase </w:t>
-      </w:r>
-      <w:proofErr w:type="spellStart"/>
-      <w:r>
-        <w:rPr>
-          <w:lang w:val="es-AR"/>
-        </w:rPr>
-        <w:t>ThreadCliente</w:t>
-      </w:r>
-      <w:proofErr w:type="spellEnd"/>
-      <w:r>
-        <w:rPr>
-          <w:lang w:val="es-AR"/>
-        </w:rPr>
-        <w:t xml:space="preserve"> comienza leyendo el archivo JSON de partes y carga una lista con las partes pendientes a descargar. Luego, inicia 1 </w:t>
-      </w:r>
-      <w:proofErr w:type="spellStart"/>
-      <w:r>
-        <w:rPr>
-          <w:lang w:val="es-AR"/>
-        </w:rPr>
-        <w:t>Thread</w:t>
-      </w:r>
-      <w:proofErr w:type="spellEnd"/>
-      <w:r>
-        <w:rPr>
-          <w:lang w:val="es-AR"/>
-        </w:rPr>
-        <w:t xml:space="preserve"> de la clase </w:t>
-      </w:r>
-      <w:proofErr w:type="spellStart"/>
-      <w:r>
-        <w:rPr>
-          <w:lang w:val="es-AR"/>
-        </w:rPr>
-        <w:t>ThreadPartesDisponibles</w:t>
-      </w:r>
-      <w:proofErr w:type="spellEnd"/>
-      <w:r>
-        <w:rPr>
-          <w:lang w:val="es-AR"/>
-        </w:rPr>
-        <w:t xml:space="preserve"> para obtener un </w:t>
-      </w:r>
-      <w:proofErr w:type="spellStart"/>
-      <w:r>
-        <w:rPr>
-          <w:lang w:val="es-AR"/>
-        </w:rPr>
-        <w:t>swarm</w:t>
-      </w:r>
-      <w:proofErr w:type="spellEnd"/>
-      <w:r>
-        <w:rPr>
-          <w:lang w:val="es-AR"/>
-        </w:rPr>
-        <w:t xml:space="preserve"> e indicar al usuario el porcentaje que dispone el </w:t>
-      </w:r>
-      <w:proofErr w:type="spellStart"/>
-      <w:r>
-        <w:rPr>
-          <w:lang w:val="es-AR"/>
-        </w:rPr>
-        <w:t>swarm</w:t>
-      </w:r>
-      <w:proofErr w:type="spellEnd"/>
-      <w:r>
-        <w:rPr>
-          <w:lang w:val="es-AR"/>
-        </w:rPr>
-        <w:t xml:space="preserve"> del archivo a descargar.</w:t>
-      </w:r>
-    </w:p>
-    <w:p>
-      <w:pPr>
-        <w:rPr>
-          <w:lang w:val="es-AR"/>
-        </w:rPr>
-      </w:pPr>
-    </w:p>
-    <w:p>
-      <w:pPr>
-        <w:rPr>
-          <w:lang w:val="es-AR"/>
-        </w:rPr>
-      </w:pPr>
-      <w:r>
-        <w:rPr>
-          <w:lang w:val="es-AR"/>
-        </w:rPr>
-        <w:t xml:space="preserve">Una vez obtenido el </w:t>
-      </w:r>
-      <w:proofErr w:type="spellStart"/>
-      <w:r>
-        <w:rPr>
-          <w:lang w:val="es-AR"/>
-        </w:rPr>
-        <w:t>swarm</w:t>
-      </w:r>
-      <w:proofErr w:type="spellEnd"/>
-      <w:r>
-        <w:rPr>
-          <w:lang w:val="es-AR"/>
-        </w:rPr>
-        <w:t xml:space="preserve"> y conociendo que partes faltan descargar, el </w:t>
-      </w:r>
-      <w:proofErr w:type="spellStart"/>
-      <w:r>
-        <w:rPr>
-          <w:lang w:val="es-AR"/>
-        </w:rPr>
-        <w:t>ThreadCliente</w:t>
-      </w:r>
-      <w:proofErr w:type="spellEnd"/>
-      <w:r>
-        <w:rPr>
-          <w:lang w:val="es-AR"/>
-        </w:rPr>
-        <w:t xml:space="preserve"> intenta conectarse a </w:t>
-      </w:r>
-      <w:proofErr w:type="spellStart"/>
-      <w:r>
-        <w:rPr>
-          <w:lang w:val="es-AR"/>
-        </w:rPr>
-        <w:t>peers</w:t>
-      </w:r>
-      <w:proofErr w:type="spellEnd"/>
-      <w:r>
-        <w:rPr>
-          <w:lang w:val="es-AR"/>
-        </w:rPr>
-        <w:t xml:space="preserve"> pertenecientes al </w:t>
-      </w:r>
-      <w:proofErr w:type="spellStart"/>
-      <w:r>
-        <w:rPr>
-          <w:lang w:val="es-AR"/>
-        </w:rPr>
-        <w:t>swarm</w:t>
-      </w:r>
-      <w:proofErr w:type="spellEnd"/>
-      <w:r>
-        <w:rPr>
-          <w:lang w:val="es-AR"/>
-        </w:rPr>
-        <w:t xml:space="preserve">. Pregunta por la lista de partes disponibles del peer al que se conectó (para saber que partes puede pedirles). Si falla la comunicación, se retira al peer de la lista de </w:t>
-      </w:r>
-      <w:proofErr w:type="spellStart"/>
-      <w:r>
-        <w:rPr>
-          <w:lang w:val="es-AR"/>
-        </w:rPr>
-        <w:t>peers</w:t>
-      </w:r>
-      <w:proofErr w:type="spellEnd"/>
-      <w:r>
-        <w:rPr>
-          <w:lang w:val="es-AR"/>
-        </w:rPr>
-        <w:t xml:space="preserve"> disponibles y se consulta a otro. Caso contrario, también se retira al peer de la lista de </w:t>
-      </w:r>
-      <w:proofErr w:type="spellStart"/>
-      <w:r>
-        <w:rPr>
-          <w:lang w:val="es-AR"/>
-        </w:rPr>
-        <w:t>peers</w:t>
-      </w:r>
-      <w:proofErr w:type="spellEnd"/>
-      <w:r>
-        <w:rPr>
-          <w:lang w:val="es-AR"/>
-        </w:rPr>
-        <w:t xml:space="preserve"> disponibles (para evitar que todos los </w:t>
-      </w:r>
-      <w:proofErr w:type="spellStart"/>
-      <w:r>
-        <w:rPr>
-          <w:lang w:val="es-AR"/>
-        </w:rPr>
-        <w:t>ThreadLeecher</w:t>
-      </w:r>
-      <w:proofErr w:type="spellEnd"/>
-      <w:r>
-        <w:rPr>
-          <w:lang w:val="es-AR"/>
-        </w:rPr>
-        <w:t xml:space="preserve"> consulten un mismo peer, aprovechando el </w:t>
-      </w:r>
-      <w:proofErr w:type="spellStart"/>
-      <w:r>
-        <w:rPr>
-          <w:lang w:val="es-AR"/>
-        </w:rPr>
-        <w:t>swarm</w:t>
-      </w:r>
-      <w:proofErr w:type="spellEnd"/>
-      <w:r>
-        <w:rPr>
-          <w:lang w:val="es-AR"/>
-        </w:rPr>
-        <w:t>). El peer con que se establece conexión sube el número de conexiones entrantes.</w:t>
-      </w:r>
-    </w:p>
-    <w:p>
-      <w:pPr>
-        <w:rPr>
-          <w:lang w:val="es-AR"/>
-        </w:rPr>
-      </w:pPr>
-    </w:p>
-    <w:p>
-      <w:pPr>
-        <w:rPr>
-          <w:lang w:val="es-AR"/>
-        </w:rPr>
-      </w:pPr>
-      <w:r>
-        <w:rPr>
-          <w:lang w:val="es-AR"/>
-        </w:rPr>
-        <w:lastRenderedPageBreak/>
-        <w:t xml:space="preserve">Por cada peer al que logra conectarse (máximo 3), inicia 1 nuevo </w:t>
-      </w:r>
-      <w:proofErr w:type="spellStart"/>
-      <w:r>
-        <w:rPr>
-          <w:lang w:val="es-AR"/>
-        </w:rPr>
-        <w:t>Thread</w:t>
-      </w:r>
-      <w:proofErr w:type="spellEnd"/>
-      <w:r>
-        <w:rPr>
-          <w:lang w:val="es-AR"/>
-        </w:rPr>
-        <w:t xml:space="preserve"> de la clase </w:t>
-      </w:r>
-      <w:proofErr w:type="spellStart"/>
-      <w:r>
-        <w:rPr>
-          <w:lang w:val="es-AR"/>
-        </w:rPr>
-        <w:t>ThreadLeecher</w:t>
-      </w:r>
-      <w:proofErr w:type="spellEnd"/>
-      <w:r>
-        <w:rPr>
-          <w:lang w:val="es-AR"/>
-        </w:rPr>
-        <w:t>, los cuales descargarán las partes pendientes que posee el peer.</w:t>
-      </w:r>
-    </w:p>
-    <w:p>
-      <w:pPr>
-        <w:rPr>
-          <w:lang w:val="es-AR"/>
-        </w:rPr>
-      </w:pPr>
-    </w:p>
-    <w:p>
-      <w:pPr>
-        <w:rPr>
-          <w:lang w:val="es-AR"/>
-        </w:rPr>
-      </w:pPr>
-      <w:r>
-        <w:rPr>
-          <w:lang w:val="es-AR"/>
-        </w:rPr>
-        <w:t xml:space="preserve">Por cada parte que necesite nuestro peer y el peer </w:t>
-      </w:r>
-      <w:proofErr w:type="spellStart"/>
-      <w:r>
-        <w:rPr>
-          <w:lang w:val="es-AR"/>
-        </w:rPr>
-        <w:t>seed</w:t>
-      </w:r>
-      <w:proofErr w:type="spellEnd"/>
-      <w:r>
-        <w:rPr>
-          <w:lang w:val="es-AR"/>
-        </w:rPr>
-        <w:t xml:space="preserve"> posea, será solicitada al mismo y descargada. Al terminar la descarga de la parte, se retira esta de la lista de partes pendientes y se actualiza el JSON de partes pendientes. </w:t>
-      </w:r>
-    </w:p>
-    <w:p>
-      <w:pPr>
-        <w:rPr>
-          <w:lang w:val="es-AR"/>
-        </w:rPr>
-      </w:pPr>
-    </w:p>
-    <w:p>
-      <w:pPr>
-        <w:rPr>
-          <w:lang w:val="es-AR"/>
-        </w:rPr>
-      </w:pPr>
-      <w:r>
-        <w:rPr>
-          <w:lang w:val="es-AR"/>
-        </w:rPr>
-        <w:t xml:space="preserve">Cuando el peer no tenga más partes para ofrecernos, se envía un mensaje al peer indicando el cierre de la conexión, bajando así su número de conexiones entrantes, y termina la ejecución del </w:t>
-      </w:r>
-      <w:proofErr w:type="spellStart"/>
-      <w:r>
-        <w:rPr>
-          <w:lang w:val="es-AR"/>
-        </w:rPr>
-        <w:t>ThreadLeecher</w:t>
-      </w:r>
-      <w:proofErr w:type="spellEnd"/>
-      <w:r>
-        <w:rPr>
-          <w:lang w:val="es-AR"/>
-        </w:rPr>
-        <w:t xml:space="preserve">. De haber más partes faltantes, el </w:t>
-      </w:r>
-      <w:proofErr w:type="spellStart"/>
-      <w:r>
-        <w:rPr>
-          <w:lang w:val="es-AR"/>
-        </w:rPr>
-        <w:t>ThreadCliente</w:t>
-      </w:r>
-      <w:proofErr w:type="spellEnd"/>
-      <w:r>
-        <w:rPr>
-          <w:lang w:val="es-AR"/>
-        </w:rPr>
-        <w:t xml:space="preserve"> busca un nuevo peer en la lista de </w:t>
-      </w:r>
-      <w:proofErr w:type="spellStart"/>
-      <w:r>
-        <w:rPr>
-          <w:lang w:val="es-AR"/>
-        </w:rPr>
-        <w:t>peers</w:t>
-      </w:r>
-      <w:proofErr w:type="spellEnd"/>
-      <w:r>
-        <w:rPr>
-          <w:lang w:val="es-AR"/>
-        </w:rPr>
-        <w:t xml:space="preserve"> disponibles e inicia un nuevo </w:t>
-      </w:r>
-      <w:proofErr w:type="spellStart"/>
-      <w:r>
-        <w:rPr>
-          <w:lang w:val="es-AR"/>
-        </w:rPr>
-        <w:t>ThreadLeecher</w:t>
-      </w:r>
-      <w:proofErr w:type="spellEnd"/>
-      <w:r>
-        <w:rPr>
-          <w:lang w:val="es-AR"/>
-        </w:rPr>
-        <w:t xml:space="preserve">. Si la lista de </w:t>
-      </w:r>
-      <w:proofErr w:type="spellStart"/>
-      <w:r>
-        <w:rPr>
-          <w:lang w:val="es-AR"/>
-        </w:rPr>
-        <w:t>peers</w:t>
-      </w:r>
-      <w:proofErr w:type="spellEnd"/>
-      <w:r>
-        <w:rPr>
-          <w:lang w:val="es-AR"/>
-        </w:rPr>
-        <w:t xml:space="preserve"> disponibles se vacía, esta se renueva con el </w:t>
-      </w:r>
-      <w:proofErr w:type="spellStart"/>
-      <w:r>
-        <w:rPr>
-          <w:lang w:val="es-AR"/>
-        </w:rPr>
-        <w:t>swarm</w:t>
-      </w:r>
-      <w:proofErr w:type="spellEnd"/>
-      <w:r>
-        <w:rPr>
-          <w:lang w:val="es-AR"/>
-        </w:rPr>
-        <w:t xml:space="preserve"> antes pedido. Esto permite que, con la constante renovación de la lista de </w:t>
-      </w:r>
-      <w:proofErr w:type="spellStart"/>
-      <w:r>
-        <w:rPr>
-          <w:lang w:val="es-AR"/>
-        </w:rPr>
-        <w:t>peers</w:t>
-      </w:r>
-      <w:proofErr w:type="spellEnd"/>
-      <w:r>
-        <w:rPr>
-          <w:lang w:val="es-AR"/>
-        </w:rPr>
-        <w:t xml:space="preserve"> disponibles, los </w:t>
-      </w:r>
-      <w:proofErr w:type="spellStart"/>
-      <w:r>
-        <w:rPr>
-          <w:lang w:val="es-AR"/>
-        </w:rPr>
-        <w:t>ThreadLeecher</w:t>
-      </w:r>
-      <w:proofErr w:type="spellEnd"/>
-      <w:r>
-        <w:rPr>
-          <w:lang w:val="es-AR"/>
-        </w:rPr>
-        <w:t xml:space="preserve"> se puedan conectar a un mismo peer al mismo tiempo (siendo este peer potencialmente uno con mayor cantidad de partes), logrando no perder tanta velocidad de descarga al llegar al final de esta cuando falten menos partes.</w:t>
-      </w:r>
-    </w:p>
-    <w:p>
-      <w:pPr>
-        <w:rPr>
-          <w:lang w:val="es-AR"/>
-        </w:rPr>
-      </w:pPr>
-    </w:p>
-    <w:p>
-      <w:pPr>
-        <w:rPr>
-          <w:lang w:val="es-AR"/>
-        </w:rPr>
-      </w:pPr>
-      <w:r>
-        <w:rPr>
-          <w:lang w:val="es-AR"/>
-        </w:rPr>
-        <w:t xml:space="preserve">El </w:t>
-      </w:r>
-      <w:proofErr w:type="spellStart"/>
-      <w:r>
-        <w:rPr>
-          <w:lang w:val="es-AR"/>
-        </w:rPr>
-        <w:t>ThreadPartesDisponibles</w:t>
-      </w:r>
-      <w:proofErr w:type="spellEnd"/>
-      <w:r>
-        <w:rPr>
-          <w:lang w:val="es-AR"/>
-        </w:rPr>
-        <w:t xml:space="preserve"> puede volver a ser llamado en cualquier momento de la descarga por el </w:t>
-      </w:r>
-      <w:proofErr w:type="spellStart"/>
-      <w:r>
-        <w:rPr>
-          <w:lang w:val="es-AR"/>
-        </w:rPr>
-        <w:t>ThreadCliente</w:t>
-      </w:r>
-      <w:proofErr w:type="spellEnd"/>
-      <w:r>
-        <w:rPr>
-          <w:lang w:val="es-AR"/>
-        </w:rPr>
-        <w:t xml:space="preserve"> en caso de que el </w:t>
-      </w:r>
-      <w:proofErr w:type="spellStart"/>
-      <w:r>
-        <w:rPr>
-          <w:lang w:val="es-AR"/>
-        </w:rPr>
-        <w:t>swarm</w:t>
-      </w:r>
-      <w:proofErr w:type="spellEnd"/>
-      <w:r>
-        <w:rPr>
-          <w:lang w:val="es-AR"/>
-        </w:rPr>
-        <w:t xml:space="preserve"> de </w:t>
-      </w:r>
-      <w:proofErr w:type="spellStart"/>
-      <w:r>
-        <w:rPr>
-          <w:lang w:val="es-AR"/>
-        </w:rPr>
-        <w:t>peers</w:t>
-      </w:r>
-      <w:proofErr w:type="spellEnd"/>
-      <w:r>
-        <w:rPr>
-          <w:lang w:val="es-AR"/>
-        </w:rPr>
-        <w:t xml:space="preserve"> disponibles se vacíe. Un peer se retira del </w:t>
+        <w:t xml:space="preserve"> a un </w:t>
+      </w:r>
+      <w:proofErr w:type="spellStart"/>
+      <w:r>
+        <w:rPr>
+          <w:lang w:val="es-AR"/>
+        </w:rPr>
+        <w:t>tracker</w:t>
+      </w:r>
+      <w:proofErr w:type="spellEnd"/>
+      <w:r>
+        <w:rPr>
+          <w:lang w:val="es-AR"/>
+        </w:rPr>
+        <w:t xml:space="preserve"> disponible</w:t>
+      </w:r>
+      <w:r>
+        <w:rPr>
+          <w:lang w:val="es-AR"/>
+        </w:rPr>
+        <w:t xml:space="preserve">. Un peer se retira del </w:t>
       </w:r>
       <w:proofErr w:type="spellStart"/>
       <w:r>
@@ -4733,46 +4765,10 @@
           <w:lang w:val="es-AR"/>
         </w:rPr>
       </w:pPr>
-    </w:p>
-    <w:p>
-      <w:pPr>
-        <w:rPr>
-          <w:lang w:val="es-AR"/>
-        </w:rPr>
-      </w:pPr>
-    </w:p>
-    <w:p>
-      <w:pPr>
-        <w:rPr>
-          <w:lang w:val="es-AR"/>
-        </w:rPr>
-      </w:pPr>
-    </w:p>
-    <w:p>
-      <w:pPr>
-        <w:rPr>
-          <w:lang w:val="es-AR"/>
-        </w:rPr>
-      </w:pPr>
-    </w:p>
-    <w:p>
-      <w:pPr>
-        <w:rPr>
-          <w:lang w:val="es-AR"/>
-        </w:rPr>
-      </w:pPr>
-    </w:p>
-    <w:p>
-      <w:pPr>
-        <w:rPr>
-          <w:lang w:val="es-AR"/>
-        </w:rPr>
-      </w:pPr>
-      <w:r>
-        <w:rPr>
-          <w:lang w:val="es-AR"/>
-        </w:rPr>
-        <w:lastRenderedPageBreak/>
+      <w:r>
+        <w:rPr>
+          <w:lang w:val="es-AR"/>
+        </w:rPr>
         <w:t>Luego de construir la lista de Maestros activos pueden darse los siguientes casos:</w:t>
       </w:r>
     </w:p>
@@ -4912,6 +4908,7 @@
         <w:rPr>
           <w:noProof/>
         </w:rPr>
+        <w:lastRenderedPageBreak/>
         <w:drawing>
           <wp:inline distT="0" distB="0" distL="0" distR="0" wp14:anchorId="3A3948BB" wp14:editId="38AEA46F">
             <wp:extent cx="6840220" cy="2484120"/>
@@ -5002,7 +4999,19 @@
         <w:rPr>
           <w:lang w:val="es-AR"/>
         </w:rPr>
-        <w:t xml:space="preserve">) ante el Maestro primario (excepto que fuese él mismo). El Maestro primario al recibir un mensaje de registro, realizará una réplica sobre el Maestro que solicitó el registro, y comunicará a los demás Maestros de la existencia de este nuevo Maestro (replicación). </w:t>
+        <w:t>) ante el Maestro primario (excepto que fuese él mismo). El Maestro primario</w:t>
+      </w:r>
+      <w:r>
+        <w:rPr>
+          <w:lang w:val="es-AR"/>
+        </w:rPr>
+        <w:t>,</w:t>
+      </w:r>
+      <w:r>
+        <w:rPr>
+          <w:lang w:val="es-AR"/>
+        </w:rPr>
+        <w:t xml:space="preserve"> al recibir un mensaje de registro, realizará una réplica sobre el Maestro que solicitó el registro, y comunicará a los demás Maestros de la existencia de este nuevo Maestro (replicación). </w:t>
       </w:r>
     </w:p>
     <w:p>
@@ -5030,7 +5039,6 @@
           <w:bCs/>
           <w:noProof/>
         </w:rPr>
-        <w:lastRenderedPageBreak/>
         <w:drawing>
           <wp:inline distT="0" distB="0" distL="0" distR="0" wp14:anchorId="4246437D" wp14:editId="263367DB">
             <wp:extent cx="6840220" cy="3150870"/>
@@ -5145,10 +5153,18 @@
           <w:lang w:val="es-AR"/>
         </w:rPr>
       </w:pPr>
-      <w:r>
-        <w:rPr>
-          <w:lang w:val="es-AR"/>
-        </w:rPr>
+    </w:p>
+    <w:p>
+      <w:pPr>
+        <w:rPr>
+          <w:lang w:val="es-AR"/>
+        </w:rPr>
+      </w:pPr>
+      <w:r>
+        <w:rPr>
+          <w:lang w:val="es-AR"/>
+        </w:rPr>
+        <w:lastRenderedPageBreak/>
         <w:t xml:space="preserve">Las replicaciones se llevan a cabo en las siguientes situaciones: </w:t>
       </w:r>
     </w:p>
@@ -5199,38 +5215,38 @@
           <w:ilvl w:val="0"/>
           <w:numId w:val="9"/>
         </w:numPr>
-        <w:spacing w:line="360" w:lineRule="auto"/>
-        <w:rPr>
-          <w:rFonts w:ascii="Times New Roman" w:hAnsi="Times New Roman" w:cs="Times New Roman"/>
-          <w:sz w:val="24"/>
-          <w:szCs w:val="24"/>
-        </w:rPr>
-      </w:pPr>
-      <w:r>
-        <w:rPr>
-          <w:rFonts w:ascii="Times New Roman" w:hAnsi="Times New Roman" w:cs="Times New Roman"/>
-          <w:sz w:val="24"/>
-          <w:szCs w:val="24"/>
-        </w:rPr>
-        <w:t>Cuando un Peer finaliza una descarga y avisa al Maestro que posee un nuevo archivo completo (</w:t>
-      </w:r>
-      <w:r>
-        <w:rPr>
-          <w:rFonts w:ascii="Times New Roman" w:hAnsi="Times New Roman" w:cs="Times New Roman"/>
-          <w:b/>
-          <w:bCs/>
-          <w:sz w:val="24"/>
-          <w:szCs w:val="24"/>
-        </w:rPr>
-        <w:t>Imagen 4, paso 8</w:t>
-      </w:r>
-      <w:r>
-        <w:rPr>
-          <w:rFonts w:ascii="Times New Roman" w:hAnsi="Times New Roman" w:cs="Times New Roman"/>
-          <w:sz w:val="24"/>
-          <w:szCs w:val="24"/>
-        </w:rPr>
-        <w:t>).</w:t>
+        <w:spacing w:after="0" w:line="360" w:lineRule="auto"/>
+        <w:rPr>
+          <w:rFonts w:ascii="Times New Roman" w:hAnsi="Times New Roman" w:cs="Times New Roman"/>
+          <w:sz w:val="24"/>
+          <w:szCs w:val="24"/>
+        </w:rPr>
+      </w:pPr>
+      <w:r>
+        <w:rPr>
+          <w:rFonts w:ascii="Times New Roman" w:hAnsi="Times New Roman" w:cs="Times New Roman"/>
+          <w:sz w:val="24"/>
+          <w:szCs w:val="24"/>
+        </w:rPr>
+        <w:t>Cuando un Peer comienza la descarga de un archivo, convirtiéndose en “</w:t>
+      </w:r>
+      <w:proofErr w:type="spellStart"/>
+      <w:r>
+        <w:rPr>
+          <w:rFonts w:ascii="Times New Roman" w:hAnsi="Times New Roman" w:cs="Times New Roman"/>
+          <w:sz w:val="24"/>
+          <w:szCs w:val="24"/>
+        </w:rPr>
+        <w:t>leecher</w:t>
+      </w:r>
+      <w:proofErr w:type="spellEnd"/>
+      <w:r>
+        <w:rPr>
+          <w:rFonts w:ascii="Times New Roman" w:hAnsi="Times New Roman" w:cs="Times New Roman"/>
+          <w:sz w:val="24"/>
+          <w:szCs w:val="24"/>
+        </w:rPr>
+        <w:t>”.</w:t>
       </w:r>
     </w:p>
     <w:p>
@@ -5253,25 +5269,59 @@
           <w:sz w:val="24"/>
           <w:szCs w:val="24"/>
         </w:rPr>
-        <w:t xml:space="preserve">Cuando un Peer ya no posee un archivo dado y debe ser retirado del </w:t>
-      </w:r>
-      <w:proofErr w:type="spellStart"/>
-      <w:r>
-        <w:rPr>
-          <w:rFonts w:ascii="Times New Roman" w:hAnsi="Times New Roman" w:cs="Times New Roman"/>
-          <w:sz w:val="24"/>
-          <w:szCs w:val="24"/>
-        </w:rPr>
-        <w:t>swarm</w:t>
-      </w:r>
-      <w:proofErr w:type="spellEnd"/>
-      <w:r>
-        <w:rPr>
-          <w:rFonts w:ascii="Times New Roman" w:hAnsi="Times New Roman" w:cs="Times New Roman"/>
-          <w:sz w:val="24"/>
-          <w:szCs w:val="24"/>
-        </w:rPr>
-        <w:t>.</w:t>
+        <w:t>Cuando un Peer finaliza una descarga y avisa al Maestro que posee un nuevo archivo completo</w:t>
+      </w:r>
+      <w:r>
+        <w:rPr>
+          <w:rFonts w:ascii="Times New Roman" w:hAnsi="Times New Roman" w:cs="Times New Roman"/>
+          <w:sz w:val="24"/>
+          <w:szCs w:val="24"/>
+        </w:rPr>
+        <w:t>, convirtiéndose en “</w:t>
+      </w:r>
+      <w:proofErr w:type="spellStart"/>
+      <w:r>
+        <w:rPr>
+          <w:rFonts w:ascii="Times New Roman" w:hAnsi="Times New Roman" w:cs="Times New Roman"/>
+          <w:sz w:val="24"/>
+          <w:szCs w:val="24"/>
+        </w:rPr>
+        <w:t>seed</w:t>
+      </w:r>
+      <w:proofErr w:type="spellEnd"/>
+      <w:r>
+        <w:rPr>
+          <w:rFonts w:ascii="Times New Roman" w:hAnsi="Times New Roman" w:cs="Times New Roman"/>
+          <w:sz w:val="24"/>
+          <w:szCs w:val="24"/>
+        </w:rPr>
+        <w:t>”</w:t>
+      </w:r>
+      <w:r>
+        <w:rPr>
+          <w:rFonts w:ascii="Times New Roman" w:hAnsi="Times New Roman" w:cs="Times New Roman"/>
+          <w:sz w:val="24"/>
+          <w:szCs w:val="24"/>
+        </w:rPr>
+        <w:t xml:space="preserve"> (</w:t>
+      </w:r>
+      <w:r>
+        <w:rPr>
+          <w:rFonts w:ascii="Times New Roman" w:hAnsi="Times New Roman" w:cs="Times New Roman"/>
+          <w:b/>
+          <w:bCs/>
+          <w:sz w:val="24"/>
+          <w:szCs w:val="24"/>
+        </w:rPr>
+        <w:t>Imagen 4, paso 8</w:t>
+      </w:r>
+      <w:r>
+        <w:rPr>
+          <w:rFonts w:ascii="Times New Roman" w:hAnsi="Times New Roman" w:cs="Times New Roman"/>
+          <w:sz w:val="24"/>
+          <w:szCs w:val="24"/>
+        </w:rPr>
+        <w:t>).</w:t>
       </w:r>
     </w:p>
     <w:p>
@@ -5294,7 +5344,25 @@
           <w:sz w:val="24"/>
           <w:szCs w:val="24"/>
         </w:rPr>
-        <w:t>Cuando un Peer es habilitado o deshabilitado por el número de conexión máximas.</w:t>
+        <w:t xml:space="preserve">Cuando un Peer ya no posee un archivo dado y debe ser retirado del </w:t>
+      </w:r>
+      <w:proofErr w:type="spellStart"/>
+      <w:r>
+        <w:rPr>
+          <w:rFonts w:ascii="Times New Roman" w:hAnsi="Times New Roman" w:cs="Times New Roman"/>
+          <w:sz w:val="24"/>
+          <w:szCs w:val="24"/>
+        </w:rPr>
+        <w:t>swarm</w:t>
+      </w:r>
+      <w:proofErr w:type="spellEnd"/>
+      <w:r>
+        <w:rPr>
+          <w:rFonts w:ascii="Times New Roman" w:hAnsi="Times New Roman" w:cs="Times New Roman"/>
+          <w:sz w:val="24"/>
+          <w:szCs w:val="24"/>
+        </w:rPr>
+        <w:t>.</w:t>
       </w:r>
     </w:p>
     <w:p>
@@ -5317,6 +5385,29 @@
           <w:sz w:val="24"/>
           <w:szCs w:val="24"/>
         </w:rPr>
+        <w:t>Cuando un Peer es habilitado o deshabilitado por el número de conexión máximas.</w:t>
+      </w:r>
+    </w:p>
+    <w:p>
+      <w:pPr>
+        <w:pStyle w:val="Prrafodelista"/>
+        <w:numPr>
+          <w:ilvl w:val="0"/>
+          <w:numId w:val="9"/>
+        </w:numPr>
+        <w:spacing w:line="360" w:lineRule="auto"/>
+        <w:rPr>
+          <w:rFonts w:ascii="Times New Roman" w:hAnsi="Times New Roman" w:cs="Times New Roman"/>
+          <w:sz w:val="24"/>
+          <w:szCs w:val="24"/>
+        </w:rPr>
+      </w:pPr>
+      <w:r>
+        <w:rPr>
+          <w:rFonts w:ascii="Times New Roman" w:hAnsi="Times New Roman" w:cs="Times New Roman"/>
+          <w:sz w:val="24"/>
+          <w:szCs w:val="24"/>
+        </w:rPr>
         <w:t>Cuando un Maestro se acaba de iniciar y se registra ante el Maestro Primario (</w:t>
       </w:r>
       <w:r>
@@ -5337,14 +5428,6 @@
         </w:rPr>
         <w:t>).</w:t>
       </w:r>
-    </w:p>
-    <w:p>
-      <w:pPr>
-        <w:ind w:left="360"/>
-        <w:rPr>
-          <w:lang w:val="es-AR"/>
-        </w:rPr>
-      </w:pPr>
     </w:p>
     <w:p>
       <w:pPr>
@@ -5407,16 +5490,7 @@
           <w:sz w:val="24"/>
           <w:szCs w:val="24"/>
         </w:rPr>
-        <w:t xml:space="preserve">En caso de que no tenga el ID más pequeño, le replica al Maestro con ID más pequeño su información (actualización reciente), y además le indica que es el nuevo Maestro primario. El nuevo </w:t>
-      </w:r>
-      <w:r>
-        <w:rPr>
-          <w:rFonts w:ascii="Times New Roman" w:hAnsi="Times New Roman" w:cs="Times New Roman"/>
-          <w:sz w:val="24"/>
-          <w:szCs w:val="24"/>
-        </w:rPr>
-        <w:lastRenderedPageBreak/>
-        <w:t>Maestro primario al recibir estos mensajes, se autodefine como maestro primario, se actualiza, informa que es el nuevo Maestro primario y por último realiza la replicación hacia los demás Maestros activos (</w:t>
+        <w:t>En caso de que no tenga el ID más pequeño, le replica al Maestro con ID más pequeño su información (actualización reciente), y además le indica que es el nuevo Maestro primario. El nuevo Maestro primario al recibir estos mensajes, se autodefine como maestro primario, se actualiza, informa que es el nuevo Maestro primario y por último realiza la replicación hacia los demás Maestros activos (</w:t>
       </w:r>
       <w:r>
         <w:rPr>
@@ -5461,6 +5535,7 @@
           <w:bCs/>
           <w:noProof/>
         </w:rPr>
+        <w:lastRenderedPageBreak/>
         <w:drawing>
           <wp:inline distT="0" distB="0" distL="0" distR="0" wp14:anchorId="38E28095" wp14:editId="1691FDC3">
             <wp:extent cx="6840220" cy="5397500"/>
@@ -5659,53 +5734,47 @@
         <w:rPr>
           <w:lang w:val="es-AR"/>
         </w:rPr>
-        <w:t xml:space="preserve"> (índice) para encontrar un archivo requerido por un peer. La descarga del archivo en concreto es llevada a cabo por medio </w:t>
-      </w:r>
+        <w:t xml:space="preserve"> (índice) para encontrar un archivo requerido por un peer. La descarga del archivo en concreto es llevada a cabo por medio de conexiones contra N </w:t>
+      </w:r>
+      <w:proofErr w:type="spellStart"/>
+      <w:r>
+        <w:rPr>
+          <w:lang w:val="es-AR"/>
+        </w:rPr>
+        <w:t>peers</w:t>
+      </w:r>
+      <w:proofErr w:type="spellEnd"/>
+      <w:r>
+        <w:rPr>
+          <w:lang w:val="es-AR"/>
+        </w:rPr>
+        <w:t xml:space="preserve"> que poseen distintas partes del archivo, aprovechando la velocidad de subida de cada nodo individual.</w:t>
+      </w:r>
+    </w:p>
+    <w:p>
+      <w:pPr>
+        <w:autoSpaceDE w:val="0"/>
+        <w:autoSpaceDN w:val="0"/>
+        <w:adjustRightInd w:val="0"/>
+        <w:rPr>
+          <w:lang w:val="es-AR"/>
+        </w:rPr>
+      </w:pPr>
+    </w:p>
+    <w:p>
+      <w:pPr>
+        <w:autoSpaceDE w:val="0"/>
+        <w:autoSpaceDN w:val="0"/>
+        <w:adjustRightInd w:val="0"/>
+        <w:rPr>
+          <w:lang w:val="es-AR"/>
+        </w:rPr>
+      </w:pPr>
       <w:r>
         <w:rPr>
           <w:lang w:val="es-AR"/>
         </w:rPr>
         <w:lastRenderedPageBreak/>
-        <w:t xml:space="preserve">de conexiones contra N </w:t>
-      </w:r>
-      <w:proofErr w:type="spellStart"/>
-      <w:r>
-        <w:rPr>
-          <w:lang w:val="es-AR"/>
-        </w:rPr>
-        <w:t>peers</w:t>
-      </w:r>
-      <w:proofErr w:type="spellEnd"/>
-      <w:r>
-        <w:rPr>
-          <w:lang w:val="es-AR"/>
-        </w:rPr>
-        <w:t xml:space="preserve"> que poseen distintas partes del archivo, aprovechando la velocidad de subida de cada nodo individual.</w:t>
-      </w:r>
-    </w:p>
-    <w:p>
-      <w:pPr>
-        <w:autoSpaceDE w:val="0"/>
-        <w:autoSpaceDN w:val="0"/>
-        <w:adjustRightInd w:val="0"/>
-        <w:rPr>
-          <w:lang w:val="es-AR"/>
-        </w:rPr>
-      </w:pPr>
-    </w:p>
-    <w:p>
-      <w:pPr>
-        <w:autoSpaceDE w:val="0"/>
-        <w:autoSpaceDN w:val="0"/>
-        <w:adjustRightInd w:val="0"/>
-        <w:rPr>
-          <w:lang w:val="es-AR"/>
-        </w:rPr>
-      </w:pPr>
-      <w:r>
-        <w:rPr>
-          <w:lang w:val="es-AR"/>
-        </w:rPr>
         <w:t>A medida que un nodo comienza a descargar partes de un archivo desde el nodo origen, puede ser aprovechado para que otros descarguen de él, de esta forma no se exprime únicamente la velocidad de subida de un único servidor.</w:t>
       </w:r>
     </w:p>
@@ -6272,50 +6341,56 @@
         <w:rPr>
           <w:lang w:val="es-AR"/>
         </w:rPr>
+        <w:t xml:space="preserve">También se considera la privacidad de los datos intercambiados, encriptándolos antes de cada envío. La </w:t>
+      </w:r>
+      <w:proofErr w:type="spellStart"/>
+      <w:r>
+        <w:rPr>
+          <w:lang w:val="es-AR"/>
+        </w:rPr>
+        <w:t>encripción</w:t>
+      </w:r>
+      <w:proofErr w:type="spellEnd"/>
+      <w:r>
+        <w:rPr>
+          <w:lang w:val="es-AR"/>
+        </w:rPr>
+        <w:t xml:space="preserve"> previene que nodos intermedios sepan qué información se está compartiendo entre los </w:t>
+      </w:r>
+      <w:proofErr w:type="spellStart"/>
+      <w:r>
+        <w:rPr>
+          <w:lang w:val="es-AR"/>
+        </w:rPr>
+        <w:t>peers</w:t>
+      </w:r>
+      <w:proofErr w:type="spellEnd"/>
+      <w:r>
+        <w:rPr>
+          <w:lang w:val="es-AR"/>
+        </w:rPr>
+        <w:t xml:space="preserve"> y </w:t>
+      </w:r>
+      <w:proofErr w:type="spellStart"/>
+      <w:r>
+        <w:rPr>
+          <w:lang w:val="es-AR"/>
+        </w:rPr>
+        <w:t>trackers</w:t>
+      </w:r>
+      <w:proofErr w:type="spellEnd"/>
+      <w:r>
+        <w:rPr>
+          <w:lang w:val="es-AR"/>
+        </w:rPr>
+        <w:t xml:space="preserve">. </w:t>
+      </w:r>
+      <w:r>
+        <w:rPr>
+          <w:lang w:val="es-AR"/>
+        </w:rPr>
         <w:lastRenderedPageBreak/>
-        <w:t xml:space="preserve">También se considera la privacidad de los datos intercambiados, encriptándolos antes de cada envío. La </w:t>
-      </w:r>
-      <w:proofErr w:type="spellStart"/>
-      <w:r>
-        <w:rPr>
-          <w:lang w:val="es-AR"/>
-        </w:rPr>
-        <w:t>encripción</w:t>
-      </w:r>
-      <w:proofErr w:type="spellEnd"/>
-      <w:r>
-        <w:rPr>
-          <w:lang w:val="es-AR"/>
-        </w:rPr>
-        <w:t xml:space="preserve"> previene que nodos intermedios sepan qué información se está compartiendo entre los </w:t>
-      </w:r>
-      <w:proofErr w:type="spellStart"/>
-      <w:r>
-        <w:rPr>
-          <w:lang w:val="es-AR"/>
-        </w:rPr>
-        <w:t>peers</w:t>
-      </w:r>
-      <w:proofErr w:type="spellEnd"/>
-      <w:r>
-        <w:rPr>
-          <w:lang w:val="es-AR"/>
-        </w:rPr>
-        <w:t xml:space="preserve"> y </w:t>
-      </w:r>
-      <w:proofErr w:type="spellStart"/>
-      <w:r>
-        <w:rPr>
-          <w:lang w:val="es-AR"/>
-        </w:rPr>
-        <w:t>trackers</w:t>
-      </w:r>
-      <w:proofErr w:type="spellEnd"/>
-      <w:r>
-        <w:rPr>
-          <w:lang w:val="es-AR"/>
-        </w:rPr>
-        <w:t xml:space="preserve">. Esto se logra mediante el sistema criptográfico RSA, que permite la generación de claves asimétricas. Cada peer y </w:t>
+        <w:t xml:space="preserve">Esto se logra mediante el sistema criptográfico RSA, que permite la generación de claves asimétricas. Cada peer y </w:t>
       </w:r>
       <w:proofErr w:type="spellStart"/>
       <w:r>
@@ -6413,17 +6488,16 @@
           <w:bCs/>
           <w:sz w:val="28"/>
           <w:szCs w:val="28"/>
-          <w:lang w:val="en-US"/>
-        </w:rPr>
-      </w:pPr>
-      <w:proofErr w:type="spellStart"/>
+          <w:lang w:val="es-AR"/>
+        </w:rPr>
+      </w:pPr>
       <w:r>
         <w:rPr>
           <w:b/>
           <w:bCs/>
           <w:sz w:val="28"/>
           <w:szCs w:val="28"/>
-          <w:lang w:val="en-US"/>
+          <w:lang w:val="es-AR"/>
         </w:rPr>
         <w:t>A</w:t>
       </w:r>
@@ -6433,11 +6507,10 @@
           <w:bCs/>
           <w:sz w:val="28"/>
           <w:szCs w:val="28"/>
-          <w:lang w:val="en-US"/>
+          <w:lang w:val="es-AR"/>
         </w:rPr>
         <w:t>péndice</w:t>
       </w:r>
-      <w:proofErr w:type="spellEnd"/>
     </w:p>
     <w:p>
       <w:pPr>
@@ -6450,6 +6523,7 @@
           <w:sz w:val="27"/>
           <w:szCs w:val="27"/>
           <w:shd w:val="clear" w:color="auto" w:fill="FFFFFF"/>
+          <w:lang w:val="es-AR"/>
         </w:rPr>
       </w:pPr>
     </w:p>
@@ -6941,66 +7015,10 @@
           <w:lang w:val="es-AR"/>
         </w:rPr>
       </w:pPr>
-    </w:p>
-    <w:p>
-      <w:pPr>
-        <w:autoSpaceDE w:val="0"/>
-        <w:autoSpaceDN w:val="0"/>
-        <w:adjustRightInd w:val="0"/>
-        <w:spacing w:line="240" w:lineRule="auto"/>
-        <w:rPr>
-          <w:lang w:val="es-AR"/>
-        </w:rPr>
-      </w:pPr>
-    </w:p>
-    <w:p>
-      <w:pPr>
-        <w:autoSpaceDE w:val="0"/>
-        <w:autoSpaceDN w:val="0"/>
-        <w:adjustRightInd w:val="0"/>
-        <w:spacing w:line="240" w:lineRule="auto"/>
-        <w:rPr>
-          <w:lang w:val="es-AR"/>
-        </w:rPr>
-      </w:pPr>
-    </w:p>
-    <w:p>
-      <w:pPr>
-        <w:autoSpaceDE w:val="0"/>
-        <w:autoSpaceDN w:val="0"/>
-        <w:adjustRightInd w:val="0"/>
-        <w:spacing w:line="240" w:lineRule="auto"/>
-        <w:rPr>
-          <w:lang w:val="es-AR"/>
-        </w:rPr>
-      </w:pPr>
-    </w:p>
-    <w:p>
-      <w:pPr>
-        <w:autoSpaceDE w:val="0"/>
-        <w:autoSpaceDN w:val="0"/>
-        <w:adjustRightInd w:val="0"/>
-        <w:spacing w:line="240" w:lineRule="auto"/>
-        <w:rPr>
-          <w:lang w:val="es-AR"/>
-        </w:rPr>
-      </w:pPr>
-    </w:p>
-    <w:p>
-      <w:pPr>
-        <w:autoSpaceDE w:val="0"/>
-        <w:autoSpaceDN w:val="0"/>
-        <w:adjustRightInd w:val="0"/>
-        <w:spacing w:line="240" w:lineRule="auto"/>
-        <w:rPr>
-          <w:lang w:val="es-AR"/>
-        </w:rPr>
-      </w:pPr>
-      <w:r>
-        <w:rPr>
-          <w:lang w:val="es-AR"/>
-        </w:rPr>
-        <w:lastRenderedPageBreak/>
+      <w:r>
+        <w:rPr>
+          <w:lang w:val="es-AR"/>
+        </w:rPr>
         <w:t xml:space="preserve">Iniciación peer desde </w:t>
       </w:r>
       <w:proofErr w:type="spellStart"/>
@@ -7139,6 +7157,7 @@
           <w:noProof/>
           <w:lang w:val="es-AR"/>
         </w:rPr>
+        <w:lastRenderedPageBreak/>
         <w:drawing>
           <wp:inline distT="0" distB="0" distL="0" distR="0" wp14:anchorId="4AD3D6BD" wp14:editId="11EEEBB7">
             <wp:extent cx="3931920" cy="3017520"/>
@@ -7347,6 +7366,85 @@
           <w:lang w:val="es-AR"/>
         </w:rPr>
       </w:pPr>
+    </w:p>
+    <w:p>
+      <w:pPr>
+        <w:autoSpaceDE w:val="0"/>
+        <w:autoSpaceDN w:val="0"/>
+        <w:adjustRightInd w:val="0"/>
+        <w:spacing w:line="240" w:lineRule="auto"/>
+        <w:rPr>
+          <w:lang w:val="es-AR"/>
+        </w:rPr>
+      </w:pPr>
+    </w:p>
+    <w:p>
+      <w:pPr>
+        <w:autoSpaceDE w:val="0"/>
+        <w:autoSpaceDN w:val="0"/>
+        <w:adjustRightInd w:val="0"/>
+        <w:spacing w:line="240" w:lineRule="auto"/>
+        <w:rPr>
+          <w:lang w:val="es-AR"/>
+        </w:rPr>
+      </w:pPr>
+    </w:p>
+    <w:p>
+      <w:pPr>
+        <w:autoSpaceDE w:val="0"/>
+        <w:autoSpaceDN w:val="0"/>
+        <w:adjustRightInd w:val="0"/>
+        <w:spacing w:line="240" w:lineRule="auto"/>
+        <w:rPr>
+          <w:lang w:val="es-AR"/>
+        </w:rPr>
+      </w:pPr>
+    </w:p>
+    <w:p>
+      <w:pPr>
+        <w:autoSpaceDE w:val="0"/>
+        <w:autoSpaceDN w:val="0"/>
+        <w:adjustRightInd w:val="0"/>
+        <w:spacing w:line="240" w:lineRule="auto"/>
+        <w:rPr>
+          <w:lang w:val="es-AR"/>
+        </w:rPr>
+      </w:pPr>
+    </w:p>
+    <w:p>
+      <w:pPr>
+        <w:autoSpaceDE w:val="0"/>
+        <w:autoSpaceDN w:val="0"/>
+        <w:adjustRightInd w:val="0"/>
+        <w:spacing w:line="240" w:lineRule="auto"/>
+        <w:rPr>
+          <w:lang w:val="es-AR"/>
+        </w:rPr>
+      </w:pPr>
+    </w:p>
+    <w:p>
+      <w:pPr>
+        <w:autoSpaceDE w:val="0"/>
+        <w:autoSpaceDN w:val="0"/>
+        <w:adjustRightInd w:val="0"/>
+        <w:spacing w:line="240" w:lineRule="auto"/>
+        <w:rPr>
+          <w:lang w:val="es-AR"/>
+        </w:rPr>
+      </w:pPr>
+    </w:p>
+    <w:p>
+      <w:pPr>
+        <w:autoSpaceDE w:val="0"/>
+        <w:autoSpaceDN w:val="0"/>
+        <w:adjustRightInd w:val="0"/>
+        <w:spacing w:line="240" w:lineRule="auto"/>
+        <w:rPr>
+          <w:lang w:val="es-AR"/>
+        </w:rPr>
+      </w:pPr>
+      <w:bookmarkStart w:id="0" w:name="_GoBack"/>
+      <w:bookmarkEnd w:id="0"/>
       <w:r>
         <w:rPr>
           <w:lang w:val="es-AR"/>
@@ -8133,19 +8231,7 @@
         <w:rPr>
           <w:lang w:val="es-AR"/>
         </w:rPr>
-        <w:t xml:space="preserve">Presionamos el botón </w:t>
-      </w:r>
-      <w:r>
-        <w:rPr>
-          <w:lang w:val="es-AR"/>
-        </w:rPr>
-        <w:t>“Descargar Archivo”.</w:t>
-      </w:r>
-      <w:r>
-        <w:rPr>
-          <w:lang w:val="es-AR"/>
-        </w:rPr>
-        <w:t xml:space="preserve"> Primero debemos elegir el Meta-Archivo descargado en el paso anterior. Este se ubica en la carpeta elegida al inicio de la aplicación.</w:t>
+        <w:t>Presionamos el botón “Descargar Archivo”. Primero debemos elegir el Meta-Archivo descargado en el paso anterior. Este se ubica en la carpeta elegida al inicio de la aplicación.</w:t>
       </w:r>
     </w:p>
     <w:p>
@@ -8794,13 +8880,7 @@
         <w:rPr>
           <w:lang w:val="es-AR"/>
         </w:rPr>
-        <w:t xml:space="preserve"> servidores. </w:t>
-      </w:r>
-      <w:r>
-        <w:rPr>
-          <w:lang w:val="es-AR"/>
-        </w:rPr>
-        <w:t>Dado que en el ejemplo existía un único peer servidor con el archivo, aparece una sola columna</w:t>
+        <w:t xml:space="preserve"> servidores. Dado que en el ejemplo existía un único peer servidor con el archivo, aparece una sola columna</w:t>
       </w:r>
       <w:r>
         <w:rPr>
@@ -9114,13 +9194,7 @@
         <w:rPr>
           <w:lang w:val="es-AR"/>
         </w:rPr>
-        <w:t>0.log</w:t>
-      </w:r>
-      <w:r>
-        <w:rPr>
-          <w:lang w:val="es-AR"/>
-        </w:rPr>
-        <w:t xml:space="preserve"> (Información </w:t>
+        <w:t xml:space="preserve">0.log (Información </w:t>
       </w:r>
       <w:proofErr w:type="spellStart"/>
       <w:r>
@@ -9134,19 +9208,7 @@
         <w:rPr>
           <w:lang w:val="es-AR"/>
         </w:rPr>
-        <w:t xml:space="preserve"> por peer que</w:t>
-      </w:r>
-      <w:r>
-        <w:rPr>
-          <w:lang w:val="es-AR"/>
-        </w:rPr>
-        <w:t xml:space="preserve"> publicó el archivo</w:t>
-      </w:r>
-      <w:r>
-        <w:rPr>
-          <w:lang w:val="es-AR"/>
-        </w:rPr>
-        <w:t>).</w:t>
+        <w:t xml:space="preserve"> por peer que publicó el archivo).</w:t>
       </w:r>
     </w:p>
     <w:p>
@@ -9176,13 +9238,7 @@
         <w:rPr>
           <w:lang w:val="es-AR"/>
         </w:rPr>
-        <w:t xml:space="preserve">.log </w:t>
-      </w:r>
-      <w:r>
-        <w:rPr>
-          <w:lang w:val="es-AR"/>
-        </w:rPr>
-        <w:t xml:space="preserve">(Información </w:t>
+        <w:t xml:space="preserve">.log (Información </w:t>
       </w:r>
       <w:proofErr w:type="spellStart"/>
       <w:r>
@@ -9212,14 +9268,14 @@
         </w:rPr>
         <w:t>).</w:t>
       </w:r>
-      <w:bookmarkStart w:id="0" w:name="_vkojxpaxr04e" w:colFirst="0" w:colLast="0"/>
-      <w:bookmarkStart w:id="1" w:name="_uyvaejralzye" w:colFirst="0" w:colLast="0"/>
-      <w:bookmarkStart w:id="2" w:name="_po9n5na043dl" w:colFirst="0" w:colLast="0"/>
-      <w:bookmarkStart w:id="3" w:name="_o6fkddg15sjq" w:colFirst="0" w:colLast="0"/>
-      <w:bookmarkEnd w:id="0"/>
+      <w:bookmarkStart w:id="1" w:name="_vkojxpaxr04e" w:colFirst="0" w:colLast="0"/>
+      <w:bookmarkStart w:id="2" w:name="_uyvaejralzye" w:colFirst="0" w:colLast="0"/>
+      <w:bookmarkStart w:id="3" w:name="_po9n5na043dl" w:colFirst="0" w:colLast="0"/>
+      <w:bookmarkStart w:id="4" w:name="_o6fkddg15sjq" w:colFirst="0" w:colLast="0"/>
       <w:bookmarkEnd w:id="1"/>
       <w:bookmarkEnd w:id="2"/>
       <w:bookmarkEnd w:id="3"/>
+      <w:bookmarkEnd w:id="4"/>
     </w:p>
     <w:p>
       <w:pPr>
@@ -9255,6 +9311,217 @@
           <w:sz w:val="28"/>
           <w:szCs w:val="28"/>
         </w:rPr>
+        <w:t>Posibles</w:t>
+      </w:r>
+      <w:proofErr w:type="spellEnd"/>
+      <w:r>
+        <w:rPr>
+          <w:b/>
+          <w:bCs/>
+          <w:sz w:val="28"/>
+          <w:szCs w:val="28"/>
+        </w:rPr>
+        <w:t xml:space="preserve"> </w:t>
+      </w:r>
+      <w:proofErr w:type="spellStart"/>
+      <w:r>
+        <w:rPr>
+          <w:b/>
+          <w:bCs/>
+          <w:sz w:val="28"/>
+          <w:szCs w:val="28"/>
+        </w:rPr>
+        <w:t>mejoras</w:t>
+      </w:r>
+      <w:proofErr w:type="spellEnd"/>
+    </w:p>
+    <w:p>
+      <w:pPr>
+        <w:pStyle w:val="Prrafodelista"/>
+        <w:numPr>
+          <w:ilvl w:val="0"/>
+          <w:numId w:val="8"/>
+        </w:numPr>
+        <w:autoSpaceDE w:val="0"/>
+        <w:autoSpaceDN w:val="0"/>
+        <w:adjustRightInd w:val="0"/>
+        <w:spacing w:line="276" w:lineRule="auto"/>
+        <w:rPr>
+          <w:rFonts w:ascii="Times New Roman" w:hAnsi="Times New Roman" w:cs="Times New Roman"/>
+          <w:sz w:val="24"/>
+          <w:szCs w:val="24"/>
+        </w:rPr>
+      </w:pPr>
+      <w:r>
+        <w:rPr>
+          <w:rFonts w:ascii="Times New Roman" w:hAnsi="Times New Roman" w:cs="Times New Roman"/>
+          <w:sz w:val="24"/>
+          <w:szCs w:val="24"/>
+        </w:rPr>
+        <w:t xml:space="preserve">Creación de </w:t>
+      </w:r>
+      <w:r>
+        <w:rPr>
+          <w:rFonts w:ascii="Times New Roman" w:hAnsi="Times New Roman" w:cs="Times New Roman"/>
+          <w:sz w:val="24"/>
+          <w:szCs w:val="24"/>
+        </w:rPr>
+        <w:t>usuario para el uso de la aplicación</w:t>
+      </w:r>
+    </w:p>
+    <w:p>
+      <w:pPr>
+        <w:pStyle w:val="Prrafodelista"/>
+        <w:numPr>
+          <w:ilvl w:val="0"/>
+          <w:numId w:val="8"/>
+        </w:numPr>
+        <w:autoSpaceDE w:val="0"/>
+        <w:autoSpaceDN w:val="0"/>
+        <w:adjustRightInd w:val="0"/>
+        <w:spacing w:line="276" w:lineRule="auto"/>
+        <w:rPr>
+          <w:b/>
+          <w:bCs/>
+          <w:sz w:val="28"/>
+          <w:szCs w:val="28"/>
+        </w:rPr>
+      </w:pPr>
+      <w:r>
+        <w:rPr>
+          <w:rFonts w:ascii="Times New Roman" w:hAnsi="Times New Roman" w:cs="Times New Roman"/>
+          <w:sz w:val="24"/>
+          <w:szCs w:val="24"/>
+        </w:rPr>
+        <w:t xml:space="preserve">Los archivos son divididos en partes iguales de 1MB. En su lugar, dividirlos en partes de un tamaño definido por el tamaño del archivo. Mientras mayor sea el tamaño del archivo, mayor serán el tamaño de las partes en que es dividido. De esta forma se evita la creación de Meta-Archivos </w:t>
+      </w:r>
+      <w:proofErr w:type="spellStart"/>
+      <w:r>
+        <w:rPr>
+          <w:rFonts w:ascii="Times New Roman" w:hAnsi="Times New Roman" w:cs="Times New Roman"/>
+          <w:sz w:val="24"/>
+          <w:szCs w:val="24"/>
+        </w:rPr>
+        <w:t>JSONs</w:t>
+      </w:r>
+      <w:proofErr w:type="spellEnd"/>
+      <w:r>
+        <w:rPr>
+          <w:rFonts w:ascii="Times New Roman" w:hAnsi="Times New Roman" w:cs="Times New Roman"/>
+          <w:sz w:val="24"/>
+          <w:szCs w:val="24"/>
+        </w:rPr>
+        <w:t xml:space="preserve"> con tamaños demasiado grandes.</w:t>
+      </w:r>
+    </w:p>
+    <w:p>
+      <w:pPr>
+        <w:autoSpaceDE w:val="0"/>
+        <w:autoSpaceDN w:val="0"/>
+        <w:adjustRightInd w:val="0"/>
+        <w:spacing w:line="276" w:lineRule="auto"/>
+        <w:rPr>
+          <w:b/>
+          <w:bCs/>
+          <w:sz w:val="28"/>
+          <w:szCs w:val="28"/>
+          <w:lang w:val="es-AR"/>
+        </w:rPr>
+      </w:pPr>
+    </w:p>
+    <w:p>
+      <w:pPr>
+        <w:autoSpaceDE w:val="0"/>
+        <w:autoSpaceDN w:val="0"/>
+        <w:adjustRightInd w:val="0"/>
+        <w:spacing w:line="276" w:lineRule="auto"/>
+        <w:rPr>
+          <w:b/>
+          <w:bCs/>
+          <w:sz w:val="28"/>
+          <w:szCs w:val="28"/>
+          <w:lang w:val="es-AR"/>
+        </w:rPr>
+      </w:pPr>
+    </w:p>
+    <w:p>
+      <w:pPr>
+        <w:autoSpaceDE w:val="0"/>
+        <w:autoSpaceDN w:val="0"/>
+        <w:adjustRightInd w:val="0"/>
+        <w:spacing w:line="276" w:lineRule="auto"/>
+        <w:rPr>
+          <w:b/>
+          <w:bCs/>
+          <w:sz w:val="28"/>
+          <w:szCs w:val="28"/>
+          <w:lang w:val="es-AR"/>
+        </w:rPr>
+      </w:pPr>
+    </w:p>
+    <w:p>
+      <w:pPr>
+        <w:autoSpaceDE w:val="0"/>
+        <w:autoSpaceDN w:val="0"/>
+        <w:adjustRightInd w:val="0"/>
+        <w:spacing w:line="276" w:lineRule="auto"/>
+        <w:rPr>
+          <w:b/>
+          <w:bCs/>
+          <w:sz w:val="28"/>
+          <w:szCs w:val="28"/>
+          <w:lang w:val="es-AR"/>
+        </w:rPr>
+      </w:pPr>
+    </w:p>
+    <w:p>
+      <w:pPr>
+        <w:autoSpaceDE w:val="0"/>
+        <w:autoSpaceDN w:val="0"/>
+        <w:adjustRightInd w:val="0"/>
+        <w:spacing w:line="276" w:lineRule="auto"/>
+        <w:rPr>
+          <w:b/>
+          <w:bCs/>
+          <w:sz w:val="28"/>
+          <w:szCs w:val="28"/>
+          <w:lang w:val="es-AR"/>
+        </w:rPr>
+      </w:pPr>
+      <w:r>
+        <w:rPr>
+          <w:b/>
+          <w:bCs/>
+          <w:sz w:val="28"/>
+          <w:szCs w:val="28"/>
+          <w:lang w:val="es-AR"/>
+        </w:rPr>
+        <w:t xml:space="preserve"> </w:t>
+      </w:r>
+    </w:p>
+    <w:p>
+      <w:pPr>
+        <w:autoSpaceDE w:val="0"/>
+        <w:autoSpaceDN w:val="0"/>
+        <w:adjustRightInd w:val="0"/>
+        <w:spacing w:line="276" w:lineRule="auto"/>
+        <w:jc w:val="left"/>
+        <w:rPr>
+          <w:b/>
+          <w:bCs/>
+          <w:sz w:val="28"/>
+          <w:szCs w:val="28"/>
+        </w:rPr>
+      </w:pPr>
+      <w:proofErr w:type="spellStart"/>
+      <w:r>
+        <w:rPr>
+          <w:b/>
+          <w:bCs/>
+          <w:sz w:val="28"/>
+          <w:szCs w:val="28"/>
+        </w:rPr>
+        <w:lastRenderedPageBreak/>
         <w:t>Bibliografía</w:t>
       </w:r>
       <w:proofErr w:type="spellEnd"/>
@@ -9444,8 +9711,6 @@
           <w:rStyle w:val="Hipervnculo"/>
         </w:rPr>
       </w:pPr>
-      <w:bookmarkStart w:id="4" w:name="_GoBack"/>
-      <w:bookmarkEnd w:id="4"/>
     </w:p>
     <w:sectPr>
       <w:footerReference w:type="default" r:id="rId36"/>
@@ -11348,6 +11613,7 @@
   <w:style w:type="character" w:default="1" w:styleId="Fuentedeprrafopredeter">
     <w:name w:val="Default Paragraph Font"/>
     <w:uiPriority w:val="1"/>
+    <w:semiHidden/>
     <w:unhideWhenUsed/>
   </w:style>
   <w:style w:type="table" w:default="1" w:styleId="Tablanormal">
@@ -11887,7 +12153,7 @@
 </file>
 
 <file path=customXml/itemProps1.xml><?xml version="1.0" encoding="utf-8"?>
-<ds:datastoreItem xmlns:ds="http://schemas.openxmlformats.org/officeDocument/2006/customXml" ds:itemID="{001DA383-5E1D-4E43-A748-9D2BE35C1B59}">
+<ds:datastoreItem xmlns:ds="http://schemas.openxmlformats.org/officeDocument/2006/customXml" ds:itemID="{0D97BE51-F300-475E-B42D-E4FFEBF427D6}">
   <ds:schemaRefs>
     <ds:schemaRef ds:uri="http://schemas.openxmlformats.org/officeDocument/2006/bibliography"/>
   </ds:schemaRefs>

</xml_diff>